<commit_message>
Refactored wrapper TDP check and Power Limit check.
TODO: Research advanced ways for string checking in C# to be more efficient.
</commit_message>
<xml_diff>
--- a/documentation.docx
+++ b/documentation.docx
@@ -9,33 +9,25 @@
           <w:lang w:val="en-US"/>
         </w:rPr>
       </w:pPr>
-      <w:proofErr w:type="spellStart"/>
       <w:r>
         <w:rPr>
           <w:lang w:val="en-US"/>
         </w:rPr>
-        <w:t>Lapix</w:t>
-      </w:r>
-      <w:proofErr w:type="spellEnd"/>
-      <w:r>
-        <w:rPr>
-          <w:lang w:val="en-US"/>
-        </w:rPr>
-        <w:t xml:space="preserve"> </w:t>
+        <w:t xml:space="preserve">Lapix </w:t>
       </w:r>
     </w:p>
     <w:p>
       <w:pPr>
         <w:pStyle w:val="Title"/>
-        <w:rPr>
-          <w:lang w:val="en-US"/>
-        </w:rPr>
       </w:pPr>
       <w:r>
-        <w:rPr>
-          <w:lang w:val="en-US"/>
-        </w:rPr>
-        <w:t>An experimental computer utility for optimization regards battery health, gaming performance, game profile switching and deep sleep.</w:t>
+        <w:t xml:space="preserve">An experimental computer utility for optimization </w:t>
+      </w:r>
+      <w:r>
+        <w:t>of</w:t>
+      </w:r>
+      <w:r>
+        <w:t xml:space="preserve"> battery health, gaming performance, game profile switching and deep sleep.</w:t>
       </w:r>
     </w:p>
     <w:p>
@@ -68,23 +60,7 @@
         </w:numPr>
       </w:pPr>
       <w:r>
-        <w:t xml:space="preserve">Profile switching – profile switching includes: TDP Profile for Nvidia GPUs using </w:t>
-      </w:r>
-      <w:proofErr w:type="spellStart"/>
-      <w:r>
-        <w:t>nvidia</w:t>
-      </w:r>
-      <w:proofErr w:type="spellEnd"/>
-      <w:r>
-        <w:t xml:space="preserve"> </w:t>
-      </w:r>
-      <w:proofErr w:type="spellStart"/>
-      <w:r>
-        <w:t>smi</w:t>
-      </w:r>
-      <w:proofErr w:type="spellEnd"/>
-      <w:r>
-        <w:t>, game setting profiling.</w:t>
+        <w:t>Profile switching – profile switching includes: TDP Profile for Nvidia GPUs using nvidia smi, game setting profiling.</w:t>
       </w:r>
     </w:p>
     <w:p>
@@ -96,23 +72,7 @@
         </w:numPr>
       </w:pPr>
       <w:r>
-        <w:t xml:space="preserve">CPU TDP Profile switching using </w:t>
-      </w:r>
-      <w:proofErr w:type="spellStart"/>
-      <w:r>
-        <w:t>throttlestop</w:t>
-      </w:r>
-      <w:proofErr w:type="spellEnd"/>
-      <w:r>
-        <w:t xml:space="preserve"> as backend. (Requires </w:t>
-      </w:r>
-      <w:proofErr w:type="spellStart"/>
-      <w:r>
-        <w:t>throttlestop</w:t>
-      </w:r>
-      <w:proofErr w:type="spellEnd"/>
-      <w:r>
-        <w:t xml:space="preserve"> to be installed and running)</w:t>
+        <w:t>CPU TDP Profile switching using throttlestop as backend. (Requires throttlestop to be installed and running)</w:t>
       </w:r>
     </w:p>
     <w:p>
@@ -132,15 +92,7 @@
         </w:numPr>
       </w:pPr>
       <w:r>
-        <w:t xml:space="preserve">Detection of distinction between </w:t>
-      </w:r>
-      <w:proofErr w:type="spellStart"/>
-      <w:r>
-        <w:t>usb</w:t>
-      </w:r>
-      <w:proofErr w:type="spellEnd"/>
-      <w:r>
-        <w:t xml:space="preserve"> c charging, barrel charging and battery status.</w:t>
+        <w:t>Detection of distinction between usb c charging, barrel charging and battery status.</w:t>
       </w:r>
     </w:p>
     <w:p>

</xml_diff>